<commit_message>
IBM Capstone Project - Virtual Tour
</commit_message>
<xml_diff>
--- a/Machine Learning helps me in my Venue hopping Tour Venture.docx
+++ b/Machine Learning helps me in my Venue hopping Tour Venture.docx
@@ -33,6 +33,7 @@
           <w:szCs w:val="32"/>
         </w:rPr>
       </w:pPr>
+      <w:proofErr w:type="spellStart"/>
       <w:r>
         <w:rPr>
           <w:b/>
@@ -40,7 +41,17 @@
           <w:sz w:val="32"/>
           <w:szCs w:val="32"/>
         </w:rPr>
-        <w:t>Gurpratap Singh (</w:t>
+        <w:t>Gurpratap</w:t>
+      </w:r>
+      <w:proofErr w:type="spellEnd"/>
+      <w:r>
+        <w:rPr>
+          <w:b/>
+          <w:bCs/>
+          <w:sz w:val="32"/>
+          <w:szCs w:val="32"/>
+        </w:rPr>
+        <w:t xml:space="preserve"> Singh (</w:t>
       </w:r>
       <w:hyperlink r:id="rId7" w:history="1">
         <w:r>
@@ -1131,8 +1142,6 @@
         </w:rPr>
         <w:t>Tourists who have come to get relief from daily stress.</w:t>
       </w:r>
-      <w:bookmarkStart w:id="0" w:name="_GoBack"/>
-      <w:bookmarkEnd w:id="0"/>
     </w:p>
     <w:p>
       <w:pPr>
@@ -1509,6 +1518,56 @@
           <w:szCs w:val="24"/>
         </w:rPr>
       </w:pPr>
+      <w:r>
+        <w:rPr>
+          <w:noProof/>
+        </w:rPr>
+        <w:drawing>
+          <wp:inline distT="0" distB="0" distL="0" distR="0" wp14:anchorId="0B18C1FD" wp14:editId="4FD6CE9E">
+            <wp:extent cx="2971800" cy="1571625"/>
+            <wp:effectExtent l="0" t="0" r="0" b="9525"/>
+            <wp:docPr id="1" name="Picture 1"/>
+            <wp:cNvGraphicFramePr>
+              <a:graphicFrameLocks xmlns:a="http://schemas.openxmlformats.org/drawingml/2006/main" noChangeAspect="1"/>
+            </wp:cNvGraphicFramePr>
+            <a:graphic xmlns:a="http://schemas.openxmlformats.org/drawingml/2006/main">
+              <a:graphicData uri="http://schemas.openxmlformats.org/drawingml/2006/picture">
+                <pic:pic xmlns:pic="http://schemas.openxmlformats.org/drawingml/2006/picture">
+                  <pic:nvPicPr>
+                    <pic:cNvPr id="1" name=""/>
+                    <pic:cNvPicPr/>
+                  </pic:nvPicPr>
+                  <pic:blipFill>
+                    <a:blip r:embed="rId13"/>
+                    <a:stretch>
+                      <a:fillRect/>
+                    </a:stretch>
+                  </pic:blipFill>
+                  <pic:spPr>
+                    <a:xfrm>
+                      <a:off x="0" y="0"/>
+                      <a:ext cx="2971800" cy="1571625"/>
+                    </a:xfrm>
+                    <a:prstGeom prst="rect">
+                      <a:avLst/>
+                    </a:prstGeom>
+                  </pic:spPr>
+                </pic:pic>
+              </a:graphicData>
+            </a:graphic>
+          </wp:inline>
+        </w:drawing>
+      </w:r>
+    </w:p>
+    <w:p>
+      <w:pPr>
+        <w:spacing w:after="100" w:line="240" w:lineRule="auto"/>
+        <w:rPr>
+          <w:rFonts w:ascii="Times New Roman" w:eastAsia="Times New Roman" w:hAnsi="Times New Roman" w:cs="Times New Roman"/>
+          <w:sz w:val="24"/>
+          <w:szCs w:val="24"/>
+        </w:rPr>
+      </w:pPr>
     </w:p>
     <w:p>
       <w:pPr>
@@ -1655,7 +1714,25 @@
           <w:sz w:val="24"/>
           <w:szCs w:val="24"/>
         </w:rPr>
-        <w:t xml:space="preserve"> Fousquare API</w:t>
+        <w:t xml:space="preserve"> </w:t>
+      </w:r>
+      <w:proofErr w:type="spellStart"/>
+      <w:r>
+        <w:rPr>
+          <w:rFonts w:ascii="Times New Roman" w:eastAsia="Times New Roman" w:hAnsi="Times New Roman" w:cs="Times New Roman"/>
+          <w:sz w:val="24"/>
+          <w:szCs w:val="24"/>
+        </w:rPr>
+        <w:t>Fousquare</w:t>
+      </w:r>
+      <w:proofErr w:type="spellEnd"/>
+      <w:r>
+        <w:rPr>
+          <w:rFonts w:ascii="Times New Roman" w:eastAsia="Times New Roman" w:hAnsi="Times New Roman" w:cs="Times New Roman"/>
+          <w:sz w:val="24"/>
+          <w:szCs w:val="24"/>
+        </w:rPr>
+        <w:t xml:space="preserve"> API</w:t>
       </w:r>
     </w:p>
     <w:p>
@@ -1673,6 +1750,171 @@
           <w:sz w:val="24"/>
           <w:szCs w:val="24"/>
         </w:rPr>
+        <w:t>From the categories available,</w:t>
+      </w:r>
+    </w:p>
+    <w:p>
+      <w:pPr>
+        <w:spacing w:after="100" w:line="240" w:lineRule="auto"/>
+        <w:rPr>
+          <w:rFonts w:ascii="Times New Roman" w:eastAsia="Times New Roman" w:hAnsi="Times New Roman" w:cs="Times New Roman"/>
+          <w:sz w:val="24"/>
+          <w:szCs w:val="24"/>
+        </w:rPr>
+      </w:pPr>
+      <w:hyperlink r:id="rId14" w:history="1">
+        <w:r>
+          <w:rPr>
+            <w:rStyle w:val="Hyperlink"/>
+            <w:rFonts w:ascii="Times New Roman" w:eastAsia="Times New Roman" w:hAnsi="Times New Roman" w:cs="Times New Roman"/>
+            <w:sz w:val="24"/>
+            <w:szCs w:val="24"/>
+          </w:rPr>
+          <w:t>https://developer.foursquare.com/docs/resources/categories</w:t>
+        </w:r>
+      </w:hyperlink>
+    </w:p>
+    <w:p>
+      <w:pPr>
+        <w:spacing w:after="100" w:line="240" w:lineRule="auto"/>
+        <w:rPr>
+          <w:rFonts w:ascii="Times New Roman" w:eastAsia="Times New Roman" w:hAnsi="Times New Roman" w:cs="Times New Roman"/>
+          <w:sz w:val="24"/>
+          <w:szCs w:val="24"/>
+        </w:rPr>
+      </w:pPr>
+      <w:r>
+        <w:rPr>
+          <w:rFonts w:ascii="Times New Roman" w:eastAsia="Times New Roman" w:hAnsi="Times New Roman" w:cs="Times New Roman"/>
+          <w:sz w:val="24"/>
+          <w:szCs w:val="24"/>
+        </w:rPr>
+        <w:t>I will looking for Food, Electronics</w:t>
+      </w:r>
+      <w:bookmarkStart w:id="0" w:name="_GoBack"/>
+      <w:bookmarkEnd w:id="0"/>
+      <w:r>
+        <w:rPr>
+          <w:rFonts w:ascii="Times New Roman" w:eastAsia="Times New Roman" w:hAnsi="Times New Roman" w:cs="Times New Roman"/>
+          <w:sz w:val="24"/>
+          <w:szCs w:val="24"/>
+        </w:rPr>
+        <w:t xml:space="preserve"> Store and Department Store only.</w:t>
+      </w:r>
+    </w:p>
+    <w:p>
+      <w:pPr>
+        <w:spacing w:after="100" w:line="240" w:lineRule="auto"/>
+        <w:rPr>
+          <w:rFonts w:ascii="Times New Roman" w:eastAsia="Times New Roman" w:hAnsi="Times New Roman" w:cs="Times New Roman"/>
+          <w:sz w:val="24"/>
+          <w:szCs w:val="24"/>
+        </w:rPr>
+      </w:pPr>
+      <w:r>
+        <w:rPr>
+          <w:rFonts w:ascii="Times New Roman" w:eastAsia="Times New Roman" w:hAnsi="Times New Roman" w:cs="Times New Roman"/>
+          <w:sz w:val="24"/>
+          <w:szCs w:val="24"/>
+        </w:rPr>
+        <w:t>To get Listing of venues in NYC</w:t>
+      </w:r>
+    </w:p>
+    <w:p>
+      <w:pPr>
+        <w:spacing w:after="100" w:line="240" w:lineRule="auto"/>
+        <w:rPr>
+          <w:rFonts w:ascii="Times New Roman" w:eastAsia="Times New Roman" w:hAnsi="Times New Roman" w:cs="Times New Roman"/>
+          <w:sz w:val="24"/>
+          <w:szCs w:val="24"/>
+        </w:rPr>
+      </w:pPr>
+      <w:hyperlink r:id="rId15" w:history="1">
+        <w:r>
+          <w:rPr>
+            <w:rStyle w:val="Hyperlink"/>
+            <w:rFonts w:ascii="Times New Roman" w:eastAsia="Times New Roman" w:hAnsi="Times New Roman" w:cs="Times New Roman"/>
+            <w:sz w:val="24"/>
+            <w:szCs w:val="24"/>
+          </w:rPr>
+          <w:t>https://developer.foursquare.com/docs/api/venues/search</w:t>
+        </w:r>
+      </w:hyperlink>
+    </w:p>
+    <w:p>
+      <w:pPr>
+        <w:spacing w:after="100" w:line="240" w:lineRule="auto"/>
+        <w:rPr>
+          <w:rFonts w:ascii="Times New Roman" w:eastAsia="Times New Roman" w:hAnsi="Times New Roman" w:cs="Times New Roman"/>
+          <w:sz w:val="24"/>
+          <w:szCs w:val="24"/>
+        </w:rPr>
+      </w:pPr>
+    </w:p>
+    <w:p>
+      <w:pPr>
+        <w:spacing w:after="100" w:line="240" w:lineRule="auto"/>
+        <w:rPr>
+          <w:rFonts w:ascii="Times New Roman" w:eastAsia="Times New Roman" w:hAnsi="Times New Roman" w:cs="Times New Roman"/>
+          <w:sz w:val="24"/>
+          <w:szCs w:val="24"/>
+        </w:rPr>
+      </w:pPr>
+      <w:r>
+        <w:rPr>
+          <w:rFonts w:ascii="Times New Roman" w:eastAsia="Times New Roman" w:hAnsi="Times New Roman" w:cs="Times New Roman"/>
+          <w:sz w:val="24"/>
+          <w:szCs w:val="24"/>
+        </w:rPr>
+        <w:t>To get ratings and likes for the venues.</w:t>
+      </w:r>
+    </w:p>
+    <w:p>
+      <w:pPr>
+        <w:spacing w:after="100" w:line="240" w:lineRule="auto"/>
+        <w:rPr>
+          <w:rFonts w:ascii="Times New Roman" w:eastAsia="Times New Roman" w:hAnsi="Times New Roman" w:cs="Times New Roman"/>
+          <w:sz w:val="24"/>
+          <w:szCs w:val="24"/>
+        </w:rPr>
+      </w:pPr>
+      <w:hyperlink r:id="rId16" w:history="1">
+        <w:r>
+          <w:rPr>
+            <w:rStyle w:val="Hyperlink"/>
+            <w:rFonts w:ascii="Times New Roman" w:eastAsia="Times New Roman" w:hAnsi="Times New Roman" w:cs="Times New Roman"/>
+            <w:sz w:val="24"/>
+            <w:szCs w:val="24"/>
+          </w:rPr>
+          <w:t>https://developer.foursquare.com/docs/api/venues/details</w:t>
+        </w:r>
+      </w:hyperlink>
+    </w:p>
+    <w:p>
+      <w:pPr>
+        <w:spacing w:after="100" w:line="240" w:lineRule="auto"/>
+        <w:rPr>
+          <w:rFonts w:ascii="Times New Roman" w:eastAsia="Times New Roman" w:hAnsi="Times New Roman" w:cs="Times New Roman"/>
+          <w:sz w:val="24"/>
+          <w:szCs w:val="24"/>
+        </w:rPr>
+      </w:pPr>
+    </w:p>
+    <w:p>
+      <w:pPr>
+        <w:spacing w:after="100" w:line="240" w:lineRule="auto"/>
+        <w:rPr>
+          <w:rFonts w:ascii="Times New Roman" w:eastAsia="Times New Roman" w:hAnsi="Times New Roman" w:cs="Times New Roman"/>
+          <w:sz w:val="24"/>
+          <w:szCs w:val="24"/>
+        </w:rPr>
+      </w:pPr>
+      <w:r>
+        <w:rPr>
+          <w:rFonts w:ascii="Times New Roman" w:eastAsia="Times New Roman" w:hAnsi="Times New Roman" w:cs="Times New Roman"/>
+          <w:sz w:val="24"/>
+          <w:szCs w:val="24"/>
+        </w:rPr>
         <w:t>Description:</w:t>
       </w:r>
       <w:r>
@@ -1681,7 +1923,25 @@
           <w:sz w:val="24"/>
           <w:szCs w:val="24"/>
         </w:rPr>
-        <w:t xml:space="preserve"> By using this api we will get all the venues in each </w:t>
+        <w:t xml:space="preserve"> By using this </w:t>
+      </w:r>
+      <w:proofErr w:type="spellStart"/>
+      <w:r>
+        <w:rPr>
+          <w:rFonts w:ascii="Times New Roman" w:eastAsia="Times New Roman" w:hAnsi="Times New Roman" w:cs="Times New Roman"/>
+          <w:sz w:val="24"/>
+          <w:szCs w:val="24"/>
+        </w:rPr>
+        <w:t>api</w:t>
+      </w:r>
+      <w:proofErr w:type="spellEnd"/>
+      <w:r>
+        <w:rPr>
+          <w:rFonts w:ascii="Times New Roman" w:eastAsia="Times New Roman" w:hAnsi="Times New Roman" w:cs="Times New Roman"/>
+          <w:sz w:val="24"/>
+          <w:szCs w:val="24"/>
+        </w:rPr>
+        <w:t xml:space="preserve"> we will get all the venues in each </w:t>
       </w:r>
       <w:r>
         <w:rPr>
@@ -1713,15 +1973,27 @@
           <w:szCs w:val="24"/>
         </w:rPr>
       </w:pPr>
-      <w:r>
-        <w:rPr>
-          <w:rFonts w:ascii="Times New Roman" w:eastAsia="Times New Roman" w:hAnsi="Times New Roman" w:cs="Times New Roman"/>
-          <w:b/>
-          <w:bCs/>
-          <w:sz w:val="24"/>
-          <w:szCs w:val="24"/>
-        </w:rPr>
-        <w:t>GeoSpace data</w:t>
+      <w:proofErr w:type="spellStart"/>
+      <w:r>
+        <w:rPr>
+          <w:rFonts w:ascii="Times New Roman" w:eastAsia="Times New Roman" w:hAnsi="Times New Roman" w:cs="Times New Roman"/>
+          <w:b/>
+          <w:bCs/>
+          <w:sz w:val="24"/>
+          <w:szCs w:val="24"/>
+        </w:rPr>
+        <w:t>GeoSpace</w:t>
+      </w:r>
+      <w:proofErr w:type="spellEnd"/>
+      <w:r>
+        <w:rPr>
+          <w:rFonts w:ascii="Times New Roman" w:eastAsia="Times New Roman" w:hAnsi="Times New Roman" w:cs="Times New Roman"/>
+          <w:b/>
+          <w:bCs/>
+          <w:sz w:val="24"/>
+          <w:szCs w:val="24"/>
+        </w:rPr>
+        <w:t xml:space="preserve"> data</w:t>
       </w:r>
     </w:p>
     <w:p>
@@ -1757,7 +2029,7 @@
         </w:rPr>
         <w:t xml:space="preserve"> </w:t>
       </w:r>
-      <w:hyperlink r:id="rId13" w:history="1">
+      <w:hyperlink r:id="rId17" w:history="1">
         <w:r>
           <w:rPr>
             <w:rStyle w:val="Hyperlink"/>
@@ -1782,7 +2054,96 @@
         <w:t xml:space="preserve">Or </w:t>
       </w:r>
       <w:r>
-        <w:t>Use geopy library to get the latitude and longitude values of New York City</w:t>
+        <w:t xml:space="preserve">Use </w:t>
+      </w:r>
+      <w:proofErr w:type="spellStart"/>
+      <w:r>
+        <w:t>geopy</w:t>
+      </w:r>
+      <w:proofErr w:type="spellEnd"/>
+      <w:r>
+        <w:t xml:space="preserve"> library to get the latitude and longitude values of New York City</w:t>
+      </w:r>
+    </w:p>
+    <w:p/>
+    <w:p>
+      <w:r>
+        <w:t>address = 'New York City, NY'</w:t>
+      </w:r>
+    </w:p>
+    <w:p>
+      <w:r>
+        <w:t xml:space="preserve">geolocator = </w:t>
+      </w:r>
+      <w:proofErr w:type="spellStart"/>
+      <w:r>
+        <w:t>Nominatim</w:t>
+      </w:r>
+      <w:proofErr w:type="spellEnd"/>
+      <w:r>
+        <w:t>(</w:t>
+      </w:r>
+      <w:proofErr w:type="spellStart"/>
+      <w:r>
+        <w:t>user_agent</w:t>
+      </w:r>
+      <w:proofErr w:type="spellEnd"/>
+      <w:r>
+        <w:t>="</w:t>
+      </w:r>
+      <w:proofErr w:type="spellStart"/>
+      <w:r>
+        <w:t>ny_explorer</w:t>
+      </w:r>
+      <w:proofErr w:type="spellEnd"/>
+      <w:r>
+        <w:t>")</w:t>
+      </w:r>
+    </w:p>
+    <w:p>
+      <w:r>
+        <w:t xml:space="preserve">location = </w:t>
+      </w:r>
+      <w:proofErr w:type="spellStart"/>
+      <w:r>
+        <w:t>geolocator.geocode</w:t>
+      </w:r>
+      <w:proofErr w:type="spellEnd"/>
+      <w:r>
+        <w:t>(address)</w:t>
+      </w:r>
+    </w:p>
+    <w:p>
+      <w:r>
+        <w:t xml:space="preserve">latitude = </w:t>
+      </w:r>
+      <w:proofErr w:type="spellStart"/>
+      <w:r>
+        <w:t>location.latitude</w:t>
+      </w:r>
+      <w:proofErr w:type="spellEnd"/>
+    </w:p>
+    <w:p>
+      <w:r>
+        <w:t xml:space="preserve">longitude = </w:t>
+      </w:r>
+      <w:proofErr w:type="spellStart"/>
+      <w:r>
+        <w:t>location.longitude</w:t>
+      </w:r>
+      <w:proofErr w:type="spellEnd"/>
+    </w:p>
+    <w:p>
+      <w:r>
+        <w:t xml:space="preserve">print('The </w:t>
+      </w:r>
+      <w:proofErr w:type="spellStart"/>
+      <w:r>
+        <w:t>geograpical</w:t>
+      </w:r>
+      <w:proofErr w:type="spellEnd"/>
+      <w:r>
+        <w:t xml:space="preserve"> coordinate of New York City are {}, {}.'.format(latitude, longitude))</w:t>
       </w:r>
     </w:p>
     <w:p>
@@ -1900,7 +2261,7 @@
         </w:rPr>
         <w:t xml:space="preserve">Data source: </w:t>
       </w:r>
-      <w:hyperlink r:id="rId14" w:history="1">
+      <w:hyperlink r:id="rId18" w:history="1">
         <w:r>
           <w:rPr>
             <w:rStyle w:val="Hyperlink"/>
@@ -1931,10 +2292,9 @@
           <w:sz w:val="24"/>
           <w:szCs w:val="24"/>
         </w:rPr>
-        <w:lastRenderedPageBreak/>
         <w:t xml:space="preserve">Or </w:t>
       </w:r>
-      <w:hyperlink r:id="rId15" w:anchor="responses" w:history="1">
+      <w:hyperlink r:id="rId19" w:anchor="responses" w:history="1">
         <w:r>
           <w:rPr>
             <w:rStyle w:val="Hyperlink"/>
@@ -2044,7 +2404,7 @@
         </w:rPr>
         <w:t xml:space="preserve">Collect the new York city data from </w:t>
       </w:r>
-      <w:hyperlink r:id="rId16" w:tgtFrame="_blank" w:history="1">
+      <w:hyperlink r:id="rId20" w:tgtFrame="_blank" w:history="1">
         <w:r>
           <w:rPr>
             <w:rStyle w:val="Hyperlink"/>
@@ -2065,7 +2425,16 @@
         </w:numPr>
       </w:pPr>
       <w:r>
-        <w:t>Using FourSquare API, we will find all venues for each neighborhood.</w:t>
+        <w:lastRenderedPageBreak/>
+        <w:t xml:space="preserve">Using </w:t>
+      </w:r>
+      <w:proofErr w:type="spellStart"/>
+      <w:r>
+        <w:t>FourSquare</w:t>
+      </w:r>
+      <w:proofErr w:type="spellEnd"/>
+      <w:r>
+        <w:t xml:space="preserve"> API, we will find all venues for each neighborhood.</w:t>
       </w:r>
     </w:p>
     <w:p>
@@ -2098,10 +2467,19 @@
         </w:numPr>
       </w:pPr>
       <w:r>
-        <w:t>Using rating=5</w:t>
-      </w:r>
-      <w:r>
-        <w:t xml:space="preserve"> or 4 and above</w:t>
+        <w:t>Using rating=</w:t>
+      </w:r>
+      <w:r>
+        <w:t>9</w:t>
+      </w:r>
+      <w:r>
+        <w:t xml:space="preserve"> or </w:t>
+      </w:r>
+      <w:r>
+        <w:t>8</w:t>
+      </w:r>
+      <w:r>
+        <w:t xml:space="preserve"> and above</w:t>
       </w:r>
       <w:r>
         <w:t xml:space="preserve"> and likes &gt; 100 for each above venue, we will sort that data.</w:t>

</xml_diff>

<commit_message>
Update Machine Learning helps me in my Venue hopping Tour Venture.docx
</commit_message>
<xml_diff>
--- a/Machine Learning helps me in my Venue hopping Tour Venture.docx
+++ b/Machine Learning helps me in my Venue hopping Tour Venture.docx
@@ -332,7 +332,7 @@
           <w:sz w:val="24"/>
           <w:szCs w:val="24"/>
         </w:rPr>
-        <w:t>Results section</w:t>
+        <w:t>Discussion section</w:t>
       </w:r>
     </w:p>
     <w:p>
@@ -354,7 +354,15 @@
           <w:sz w:val="24"/>
           <w:szCs w:val="24"/>
         </w:rPr>
-        <w:t>Discussion section</w:t>
+        <w:t xml:space="preserve">Result &amp; </w:t>
+      </w:r>
+      <w:r>
+        <w:rPr>
+          <w:rFonts w:eastAsia="Times New Roman" w:cstheme="minorHAnsi"/>
+          <w:sz w:val="24"/>
+          <w:szCs w:val="24"/>
+        </w:rPr>
+        <w:t>Conclusion section</w:t>
       </w:r>
     </w:p>
     <w:p>
@@ -376,7 +384,7 @@
           <w:sz w:val="24"/>
           <w:szCs w:val="24"/>
         </w:rPr>
-        <w:t>Conclusion section</w:t>
+        <w:t>References</w:t>
       </w:r>
     </w:p>
     <w:p>
@@ -398,53 +406,7 @@
           <w:sz w:val="24"/>
           <w:szCs w:val="24"/>
         </w:rPr>
-        <w:t>References</w:t>
-      </w:r>
-    </w:p>
-    <w:p>
-      <w:pPr>
-        <w:numPr>
-          <w:ilvl w:val="0"/>
-          <w:numId w:val="3"/>
-        </w:numPr>
-        <w:spacing w:before="100" w:beforeAutospacing="1" w:after="100" w:afterAutospacing="1" w:line="240" w:lineRule="auto"/>
-        <w:rPr>
-          <w:rFonts w:eastAsia="Times New Roman" w:cstheme="minorHAnsi"/>
-          <w:sz w:val="24"/>
-          <w:szCs w:val="24"/>
-        </w:rPr>
-      </w:pPr>
-      <w:r>
-        <w:rPr>
-          <w:rFonts w:eastAsia="Times New Roman" w:cstheme="minorHAnsi"/>
-          <w:sz w:val="24"/>
-          <w:szCs w:val="24"/>
-        </w:rPr>
         <w:t>Acknowledgment</w:t>
-      </w:r>
-    </w:p>
-    <w:p>
-      <w:pPr>
-        <w:pStyle w:val="ListParagraph"/>
-        <w:numPr>
-          <w:ilvl w:val="0"/>
-          <w:numId w:val="3"/>
-        </w:numPr>
-        <w:spacing w:after="0"/>
-        <w:rPr>
-          <w:b/>
-          <w:bCs/>
-          <w:sz w:val="32"/>
-          <w:szCs w:val="32"/>
-        </w:rPr>
-      </w:pPr>
-      <w:r>
-        <w:rPr>
-          <w:rFonts w:eastAsia="Times New Roman" w:cstheme="minorHAnsi"/>
-          <w:sz w:val="24"/>
-          <w:szCs w:val="24"/>
-        </w:rPr>
-        <w:t>Appendix</w:t>
       </w:r>
     </w:p>
     <w:p>
@@ -1789,17 +1751,23 @@
           <w:sz w:val="24"/>
           <w:szCs w:val="24"/>
         </w:rPr>
-        <w:t>I will looking for Food, Electronics</w:t>
-      </w:r>
-      <w:bookmarkStart w:id="0" w:name="_GoBack"/>
-      <w:bookmarkEnd w:id="0"/>
-      <w:r>
-        <w:rPr>
-          <w:rFonts w:ascii="Times New Roman" w:eastAsia="Times New Roman" w:hAnsi="Times New Roman" w:cs="Times New Roman"/>
-          <w:sz w:val="24"/>
-          <w:szCs w:val="24"/>
-        </w:rPr>
-        <w:t xml:space="preserve"> Store and Department Store only.</w:t>
+        <w:t>I will</w:t>
+      </w:r>
+      <w:r>
+        <w:rPr>
+          <w:rFonts w:ascii="Times New Roman" w:eastAsia="Times New Roman" w:hAnsi="Times New Roman" w:cs="Times New Roman"/>
+          <w:sz w:val="24"/>
+          <w:szCs w:val="24"/>
+        </w:rPr>
+        <w:t xml:space="preserve"> be</w:t>
+      </w:r>
+      <w:r>
+        <w:rPr>
+          <w:rFonts w:ascii="Times New Roman" w:eastAsia="Times New Roman" w:hAnsi="Times New Roman" w:cs="Times New Roman"/>
+          <w:sz w:val="24"/>
+          <w:szCs w:val="24"/>
+        </w:rPr>
+        <w:t xml:space="preserve"> looking for Food, Electronics Store and Department Store only.</w:t>
       </w:r>
     </w:p>
     <w:p>
@@ -2269,7 +2237,25 @@
             <w:sz w:val="24"/>
             <w:szCs w:val="24"/>
           </w:rPr>
-          <w:t>https://docs.microsoft.com/en-us/bingmaps/rest-services/routes/calculate-a-route</w:t>
+          <w:t>https://docs.microsoft.com/en-us/bingmaps/rest-services/routes/cal</w:t>
+        </w:r>
+        <w:r>
+          <w:rPr>
+            <w:rStyle w:val="Hyperlink"/>
+            <w:rFonts w:ascii="Times New Roman" w:eastAsia="Times New Roman" w:hAnsi="Times New Roman" w:cs="Times New Roman"/>
+            <w:sz w:val="24"/>
+            <w:szCs w:val="24"/>
+          </w:rPr>
+          <w:t>c</w:t>
+        </w:r>
+        <w:r>
+          <w:rPr>
+            <w:rStyle w:val="Hyperlink"/>
+            <w:rFonts w:ascii="Times New Roman" w:eastAsia="Times New Roman" w:hAnsi="Times New Roman" w:cs="Times New Roman"/>
+            <w:sz w:val="24"/>
+            <w:szCs w:val="24"/>
+          </w:rPr>
+          <w:t>ulate-a-route</w:t>
         </w:r>
       </w:hyperlink>
     </w:p>
@@ -2391,9 +2377,12 @@
         </w:numPr>
         <w:spacing w:after="100" w:line="240" w:lineRule="auto"/>
         <w:rPr>
-          <w:rFonts w:ascii="Times New Roman" w:eastAsia="Times New Roman" w:hAnsi="Times New Roman" w:cs="Times New Roman"/>
-          <w:sz w:val="24"/>
-          <w:szCs w:val="24"/>
+          <w:rStyle w:val="Hyperlink"/>
+          <w:rFonts w:ascii="Times New Roman" w:eastAsia="Times New Roman" w:hAnsi="Times New Roman" w:cs="Times New Roman"/>
+          <w:color w:val="auto"/>
+          <w:sz w:val="24"/>
+          <w:szCs w:val="24"/>
+          <w:u w:val="none"/>
         </w:rPr>
       </w:pPr>
       <w:r>
@@ -2402,7 +2391,23 @@
           <w:sz w:val="24"/>
           <w:szCs w:val="24"/>
         </w:rPr>
-        <w:t xml:space="preserve">Collect the new York city data from </w:t>
+        <w:t xml:space="preserve">Collect the </w:t>
+      </w:r>
+      <w:r>
+        <w:rPr>
+          <w:rFonts w:ascii="Times New Roman" w:hAnsi="Times New Roman" w:cs="Times New Roman"/>
+          <w:sz w:val="24"/>
+          <w:szCs w:val="24"/>
+        </w:rPr>
+        <w:t>New York</w:t>
+      </w:r>
+      <w:r>
+        <w:rPr>
+          <w:rFonts w:ascii="Times New Roman" w:hAnsi="Times New Roman" w:cs="Times New Roman"/>
+          <w:sz w:val="24"/>
+          <w:szCs w:val="24"/>
+        </w:rPr>
+        <w:t xml:space="preserve"> city data from </w:t>
       </w:r>
       <w:hyperlink r:id="rId20" w:tgtFrame="_blank" w:history="1">
         <w:r>
@@ -2418,6 +2423,35 @@
     </w:p>
     <w:p>
       <w:pPr>
+        <w:pStyle w:val="ListParagraph"/>
+        <w:numPr>
+          <w:ilvl w:val="0"/>
+          <w:numId w:val="10"/>
+        </w:numPr>
+        <w:spacing w:after="100" w:line="240" w:lineRule="auto"/>
+        <w:rPr>
+          <w:rStyle w:val="Hyperlink"/>
+          <w:rFonts w:ascii="Times New Roman" w:eastAsia="Times New Roman" w:hAnsi="Times New Roman" w:cs="Times New Roman"/>
+          <w:color w:val="auto"/>
+          <w:sz w:val="24"/>
+          <w:szCs w:val="24"/>
+          <w:u w:val="none"/>
+        </w:rPr>
+      </w:pPr>
+      <w:r>
+        <w:rPr>
+          <w:rStyle w:val="Hyperlink"/>
+          <w:rFonts w:ascii="Times New Roman" w:hAnsi="Times New Roman" w:cs="Times New Roman"/>
+          <w:color w:val="000000" w:themeColor="text1"/>
+          <w:sz w:val="24"/>
+          <w:szCs w:val="24"/>
+          <w:u w:val="none"/>
+        </w:rPr>
+        <w:t>Validate the data obtained, look for any nulls or inconsistent data type.</w:t>
+      </w:r>
+    </w:p>
+    <w:p>
+      <w:pPr>
         <w:pStyle w:val="graf"/>
         <w:numPr>
           <w:ilvl w:val="0"/>
@@ -2449,7 +2483,13 @@
         <w:t xml:space="preserve">Filter out all venues that are </w:t>
       </w:r>
       <w:r>
-        <w:t xml:space="preserve">of type Eatery, Shopping and </w:t>
+        <w:t xml:space="preserve">of type </w:t>
+      </w:r>
+      <w:r>
+        <w:t>Indian Restaurant</w:t>
+      </w:r>
+      <w:r>
+        <w:t xml:space="preserve">, Shopping and </w:t>
       </w:r>
       <w:r>
         <w:t>Electronics</w:t>
@@ -2470,19 +2510,19 @@
         <w:t>Using rating=</w:t>
       </w:r>
       <w:r>
-        <w:t>9</w:t>
-      </w:r>
-      <w:r>
-        <w:t xml:space="preserve"> or </w:t>
-      </w:r>
-      <w:r>
-        <w:t>8</w:t>
+        <w:t>5</w:t>
       </w:r>
       <w:r>
         <w:t xml:space="preserve"> and above</w:t>
       </w:r>
       <w:r>
-        <w:t xml:space="preserve"> and likes &gt; 100 for each above venue, we will sort that data.</w:t>
+        <w:t xml:space="preserve"> and likes &gt; </w:t>
+      </w:r>
+      <w:r>
+        <w:t>50</w:t>
+      </w:r>
+      <w:r>
+        <w:t xml:space="preserve"> for each above venue, we will sort that data.</w:t>
       </w:r>
     </w:p>
     <w:p>
@@ -2515,12 +2555,107 @@
     <w:p>
       <w:pPr>
         <w:pStyle w:val="graf"/>
+      </w:pPr>
+      <w:hyperlink r:id="rId21" w:history="1">
+        <w:r>
+          <w:rPr>
+            <w:rStyle w:val="Hyperlink"/>
+          </w:rPr>
+          <w:t>https://towardsdatascience.com/understanding-k-means-clustering-in-machine-learning-6a6e67336aa1</w:t>
+        </w:r>
+      </w:hyperlink>
+    </w:p>
+    <w:p>
+      <w:pPr>
+        <w:pStyle w:val="graf"/>
         <w:numPr>
           <w:ilvl w:val="0"/>
           <w:numId w:val="15"/>
         </w:numPr>
       </w:pPr>
       <w:r>
+        <w:t>Elbow method was used to obtain optimal k value</w:t>
+      </w:r>
+    </w:p>
+    <w:p>
+      <w:pPr>
+        <w:pStyle w:val="graf"/>
+      </w:pPr>
+      <w:r>
+        <w:rPr>
+          <w:noProof/>
+        </w:rPr>
+        <w:drawing>
+          <wp:inline distT="0" distB="0" distL="0" distR="0" wp14:anchorId="0C139AC7" wp14:editId="0C2F1D14">
+            <wp:extent cx="5067300" cy="3533775"/>
+            <wp:effectExtent l="0" t="0" r="0" b="0"/>
+            <wp:docPr id="4" name="Picture 4" descr="C:\Users\gpsingh07331\AppData\Local\Microsoft\Windows\INetCache\Content.MSO\884AC3A7.tmp"/>
+            <wp:cNvGraphicFramePr>
+              <a:graphicFrameLocks xmlns:a="http://schemas.openxmlformats.org/drawingml/2006/main" noChangeAspect="1"/>
+            </wp:cNvGraphicFramePr>
+            <a:graphic xmlns:a="http://schemas.openxmlformats.org/drawingml/2006/main">
+              <a:graphicData uri="http://schemas.openxmlformats.org/drawingml/2006/picture">
+                <pic:pic xmlns:pic="http://schemas.openxmlformats.org/drawingml/2006/picture">
+                  <pic:nvPicPr>
+                    <pic:cNvPr id="0" name="Picture 1" descr="C:\Users\gpsingh07331\AppData\Local\Microsoft\Windows\INetCache\Content.MSO\884AC3A7.tmp"/>
+                    <pic:cNvPicPr>
+                      <a:picLocks noChangeAspect="1" noChangeArrowheads="1"/>
+                    </pic:cNvPicPr>
+                  </pic:nvPicPr>
+                  <pic:blipFill>
+                    <a:blip r:embed="rId22">
+                      <a:extLst>
+                        <a:ext uri="{28A0092B-C50C-407E-A947-70E740481C1C}">
+                          <a14:useLocalDpi xmlns:a14="http://schemas.microsoft.com/office/drawing/2010/main" val="0"/>
+                        </a:ext>
+                      </a:extLst>
+                    </a:blip>
+                    <a:srcRect/>
+                    <a:stretch>
+                      <a:fillRect/>
+                    </a:stretch>
+                  </pic:blipFill>
+                  <pic:spPr bwMode="auto">
+                    <a:xfrm>
+                      <a:off x="0" y="0"/>
+                      <a:ext cx="5067300" cy="3533775"/>
+                    </a:xfrm>
+                    <a:prstGeom prst="rect">
+                      <a:avLst/>
+                    </a:prstGeom>
+                    <a:noFill/>
+                    <a:ln>
+                      <a:noFill/>
+                    </a:ln>
+                  </pic:spPr>
+                </pic:pic>
+              </a:graphicData>
+            </a:graphic>
+          </wp:inline>
+        </w:drawing>
+      </w:r>
+    </w:p>
+    <w:p>
+      <w:pPr>
+        <w:pStyle w:val="graf"/>
+        <w:numPr>
+          <w:ilvl w:val="0"/>
+          <w:numId w:val="15"/>
+        </w:numPr>
+      </w:pPr>
+      <w:r>
+        <w:t xml:space="preserve">Folium map was used to visualize the spread of clusters. </w:t>
+      </w:r>
+    </w:p>
+    <w:p>
+      <w:pPr>
+        <w:pStyle w:val="graf"/>
+        <w:numPr>
+          <w:ilvl w:val="0"/>
+          <w:numId w:val="15"/>
+        </w:numPr>
+      </w:pPr>
+      <w:r>
         <w:t>Using above Lat and Long and using Time Travel API, get the optimized route</w:t>
       </w:r>
       <w:r>
@@ -2533,6 +2668,906 @@
     <w:p>
       <w:pPr>
         <w:pStyle w:val="graf"/>
+        <w:numPr>
+          <w:ilvl w:val="0"/>
+          <w:numId w:val="15"/>
+        </w:numPr>
+      </w:pPr>
+      <w:r>
+        <w:t>Bing API will be used to optimize the travel time</w:t>
+      </w:r>
+    </w:p>
+    <w:p>
+      <w:pPr>
+        <w:pStyle w:val="graf"/>
+      </w:pPr>
+      <w:hyperlink r:id="rId23" w:tgtFrame="_blank" w:history="1">
+        <w:r>
+          <w:rPr>
+            <w:rStyle w:val="Hyperlink"/>
+          </w:rPr>
+          <w:t>http://dev.virtualearth.net/REST/v1/Routes?wayPoint.1={wayPpoint1}&amp;viaWaypoint.2={viaWaypoint2}&amp;waypoint.3={waypoint3}&amp;wayPoint.n={waypointN}&amp;heading={heading}&amp;optimize={optimize}&amp;avoid={avoid}&amp;distanceBeforeFirstTurn={distanceBeforeFirstTurn}&amp;routeAttributes={routeAttributes}&amp;timeType={timeType}&amp;dateTime={dateTime}&amp;maxSolutions={maxSolutions}&amp;tolerances={tolerances}&amp;distanceUnit={distanceUnit}&amp;key={BingMapsKey}</w:t>
+        </w:r>
+      </w:hyperlink>
+    </w:p>
+    <w:p>
+      <w:pPr>
+        <w:pStyle w:val="graf"/>
+        <w:numPr>
+          <w:ilvl w:val="0"/>
+          <w:numId w:val="17"/>
+        </w:numPr>
+      </w:pPr>
+      <w:r>
+        <w:lastRenderedPageBreak/>
+        <w:t>Confirm we have plausible tour covering all 3 venue categories and have couple of options within NYC.</w:t>
+      </w:r>
+    </w:p>
+    <w:p>
+      <w:pPr>
+        <w:pStyle w:val="graf"/>
+        <w:numPr>
+          <w:ilvl w:val="0"/>
+          <w:numId w:val="17"/>
+        </w:numPr>
+      </w:pPr>
+      <w:r>
+        <w:t>We also use one hot encoding for clustering</w:t>
+      </w:r>
+    </w:p>
+    <w:p>
+      <w:pPr>
+        <w:pStyle w:val="graf"/>
+        <w:rPr>
+          <w:b/>
+          <w:bCs/>
+        </w:rPr>
+      </w:pPr>
+    </w:p>
+    <w:p>
+      <w:pPr>
+        <w:pStyle w:val="graf"/>
+        <w:rPr>
+          <w:b/>
+          <w:bCs/>
+        </w:rPr>
+      </w:pPr>
+      <w:r>
+        <w:rPr>
+          <w:b/>
+          <w:bCs/>
+        </w:rPr>
+        <w:t>Feature Selection</w:t>
+      </w:r>
+    </w:p>
+    <w:p>
+      <w:pPr>
+        <w:pStyle w:val="graf"/>
+        <w:numPr>
+          <w:ilvl w:val="0"/>
+          <w:numId w:val="17"/>
+        </w:numPr>
+      </w:pPr>
+      <w:r>
+        <w:t>For NYC dataset, we only need following</w:t>
+      </w:r>
+    </w:p>
+    <w:p>
+      <w:pPr>
+        <w:pStyle w:val="graf"/>
+        <w:ind w:left="1440"/>
+      </w:pPr>
+      <w:proofErr w:type="spellStart"/>
+      <w:r>
+        <w:t>column_names</w:t>
+      </w:r>
+      <w:proofErr w:type="spellEnd"/>
+      <w:r>
+        <w:t xml:space="preserve"> = ['Borough', 'Neighborhood', '</w:t>
+      </w:r>
+      <w:r>
+        <w:t xml:space="preserve">Neighborhood </w:t>
+      </w:r>
+      <w:r>
+        <w:t>Latitude', '</w:t>
+      </w:r>
+      <w:r>
+        <w:t xml:space="preserve">Neighborhood </w:t>
+      </w:r>
+      <w:r>
+        <w:t>Longitude']</w:t>
+      </w:r>
+    </w:p>
+    <w:p>
+      <w:pPr>
+        <w:pStyle w:val="graf"/>
+        <w:numPr>
+          <w:ilvl w:val="0"/>
+          <w:numId w:val="17"/>
+        </w:numPr>
+      </w:pPr>
+      <w:r>
+        <w:t>For data obtained from Four square we need</w:t>
+      </w:r>
+    </w:p>
+    <w:p>
+      <w:pPr>
+        <w:pStyle w:val="graf"/>
+        <w:ind w:left="1440"/>
+      </w:pPr>
+      <w:r>
+        <w:t>columns = ['Borough', 'Neighborhood',  'Neighborhood Latitude',                  'Neighborhood Longitude', 'Category ID ', 'Venue', 'Venue Id', 'Venue Latitude',                   'Venue Longitude', 'Venue Category']</w:t>
+      </w:r>
+    </w:p>
+    <w:p>
+      <w:pPr>
+        <w:pStyle w:val="graf"/>
+        <w:rPr>
+          <w:b/>
+          <w:bCs/>
+        </w:rPr>
+      </w:pPr>
+    </w:p>
+    <w:p>
+      <w:pPr>
+        <w:pStyle w:val="ListParagraph"/>
+        <w:numPr>
+          <w:ilvl w:val="0"/>
+          <w:numId w:val="4"/>
+        </w:numPr>
+        <w:spacing w:before="100" w:beforeAutospacing="1" w:after="100" w:afterAutospacing="1" w:line="240" w:lineRule="auto"/>
+        <w:rPr>
+          <w:rFonts w:eastAsia="Times New Roman" w:cstheme="minorHAnsi"/>
+          <w:b/>
+          <w:bCs/>
+          <w:sz w:val="32"/>
+          <w:szCs w:val="32"/>
+        </w:rPr>
+      </w:pPr>
+      <w:r>
+        <w:rPr>
+          <w:rFonts w:eastAsia="Times New Roman" w:cstheme="minorHAnsi"/>
+          <w:b/>
+          <w:bCs/>
+          <w:sz w:val="32"/>
+          <w:szCs w:val="32"/>
+        </w:rPr>
+        <w:t>Exploratory Data Analysis</w:t>
+      </w:r>
+    </w:p>
+    <w:p>
+      <w:pPr>
+        <w:spacing w:before="100" w:beforeAutospacing="1" w:after="100" w:afterAutospacing="1" w:line="240" w:lineRule="auto"/>
+        <w:rPr>
+          <w:rFonts w:eastAsia="Times New Roman" w:cstheme="minorHAnsi"/>
+          <w:sz w:val="24"/>
+          <w:szCs w:val="24"/>
+        </w:rPr>
+      </w:pPr>
+      <w:r>
+        <w:rPr>
+          <w:rFonts w:eastAsia="Times New Roman" w:cstheme="minorHAnsi"/>
+          <w:sz w:val="24"/>
+          <w:szCs w:val="24"/>
+        </w:rPr>
+        <w:t>NYC Data Set</w:t>
+      </w:r>
+    </w:p>
+    <w:p>
+      <w:pPr>
+        <w:spacing w:before="100" w:beforeAutospacing="1" w:after="100" w:afterAutospacing="1" w:line="240" w:lineRule="auto"/>
+        <w:rPr>
+          <w:rFonts w:eastAsia="Times New Roman" w:cstheme="minorHAnsi"/>
+          <w:sz w:val="24"/>
+          <w:szCs w:val="24"/>
+        </w:rPr>
+      </w:pPr>
+      <w:r>
+        <w:rPr>
+          <w:noProof/>
+        </w:rPr>
+        <w:drawing>
+          <wp:inline distT="0" distB="0" distL="0" distR="0" wp14:anchorId="5EDE0392" wp14:editId="2132C137">
+            <wp:extent cx="5943600" cy="1229995"/>
+            <wp:effectExtent l="0" t="0" r="0" b="8255"/>
+            <wp:docPr id="5" name="Picture 5"/>
+            <wp:cNvGraphicFramePr>
+              <a:graphicFrameLocks xmlns:a="http://schemas.openxmlformats.org/drawingml/2006/main" noChangeAspect="1"/>
+            </wp:cNvGraphicFramePr>
+            <a:graphic xmlns:a="http://schemas.openxmlformats.org/drawingml/2006/main">
+              <a:graphicData uri="http://schemas.openxmlformats.org/drawingml/2006/picture">
+                <pic:pic xmlns:pic="http://schemas.openxmlformats.org/drawingml/2006/picture">
+                  <pic:nvPicPr>
+                    <pic:cNvPr id="1" name=""/>
+                    <pic:cNvPicPr/>
+                  </pic:nvPicPr>
+                  <pic:blipFill>
+                    <a:blip r:embed="rId24"/>
+                    <a:stretch>
+                      <a:fillRect/>
+                    </a:stretch>
+                  </pic:blipFill>
+                  <pic:spPr>
+                    <a:xfrm>
+                      <a:off x="0" y="0"/>
+                      <a:ext cx="5943600" cy="1229995"/>
+                    </a:xfrm>
+                    <a:prstGeom prst="rect">
+                      <a:avLst/>
+                    </a:prstGeom>
+                  </pic:spPr>
+                </pic:pic>
+              </a:graphicData>
+            </a:graphic>
+          </wp:inline>
+        </w:drawing>
+      </w:r>
+    </w:p>
+    <w:p>
+      <w:pPr>
+        <w:spacing w:before="100" w:beforeAutospacing="1" w:after="100" w:afterAutospacing="1" w:line="240" w:lineRule="auto"/>
+        <w:rPr>
+          <w:rFonts w:eastAsia="Times New Roman" w:cstheme="minorHAnsi"/>
+          <w:sz w:val="24"/>
+          <w:szCs w:val="24"/>
+        </w:rPr>
+      </w:pPr>
+    </w:p>
+    <w:p>
+      <w:pPr>
+        <w:spacing w:before="100" w:beforeAutospacing="1" w:after="100" w:afterAutospacing="1" w:line="240" w:lineRule="auto"/>
+        <w:rPr>
+          <w:rFonts w:eastAsia="Times New Roman" w:cstheme="minorHAnsi"/>
+          <w:sz w:val="24"/>
+          <w:szCs w:val="24"/>
+        </w:rPr>
+      </w:pPr>
+      <w:r>
+        <w:rPr>
+          <w:rFonts w:eastAsia="Times New Roman" w:cstheme="minorHAnsi"/>
+          <w:sz w:val="24"/>
+          <w:szCs w:val="24"/>
+        </w:rPr>
+        <w:t>Foursquare API output Summary</w:t>
+      </w:r>
+    </w:p>
+    <w:p>
+      <w:pPr>
+        <w:spacing w:before="100" w:beforeAutospacing="1" w:after="100" w:afterAutospacing="1" w:line="240" w:lineRule="auto"/>
+        <w:rPr>
+          <w:rFonts w:eastAsia="Times New Roman" w:cstheme="minorHAnsi"/>
+          <w:sz w:val="24"/>
+          <w:szCs w:val="24"/>
+        </w:rPr>
+      </w:pPr>
+      <w:r>
+        <w:rPr>
+          <w:noProof/>
+        </w:rPr>
+        <w:lastRenderedPageBreak/>
+        <w:drawing>
+          <wp:inline distT="0" distB="0" distL="0" distR="0" wp14:anchorId="2BE283D0" wp14:editId="2BE786E6">
+            <wp:extent cx="5667375" cy="3400425"/>
+            <wp:effectExtent l="0" t="0" r="9525" b="9525"/>
+            <wp:docPr id="6" name="Picture 6"/>
+            <wp:cNvGraphicFramePr>
+              <a:graphicFrameLocks xmlns:a="http://schemas.openxmlformats.org/drawingml/2006/main" noChangeAspect="1"/>
+            </wp:cNvGraphicFramePr>
+            <a:graphic xmlns:a="http://schemas.openxmlformats.org/drawingml/2006/main">
+              <a:graphicData uri="http://schemas.openxmlformats.org/drawingml/2006/picture">
+                <pic:pic xmlns:pic="http://schemas.openxmlformats.org/drawingml/2006/picture">
+                  <pic:nvPicPr>
+                    <pic:cNvPr id="1" name=""/>
+                    <pic:cNvPicPr/>
+                  </pic:nvPicPr>
+                  <pic:blipFill>
+                    <a:blip r:embed="rId25"/>
+                    <a:stretch>
+                      <a:fillRect/>
+                    </a:stretch>
+                  </pic:blipFill>
+                  <pic:spPr>
+                    <a:xfrm>
+                      <a:off x="0" y="0"/>
+                      <a:ext cx="5667375" cy="3400425"/>
+                    </a:xfrm>
+                    <a:prstGeom prst="rect">
+                      <a:avLst/>
+                    </a:prstGeom>
+                  </pic:spPr>
+                </pic:pic>
+              </a:graphicData>
+            </a:graphic>
+          </wp:inline>
+        </w:drawing>
+      </w:r>
+    </w:p>
+    <w:p>
+      <w:pPr>
+        <w:spacing w:before="100" w:beforeAutospacing="1" w:after="100" w:afterAutospacing="1" w:line="240" w:lineRule="auto"/>
+        <w:rPr>
+          <w:rFonts w:eastAsia="Times New Roman" w:cstheme="minorHAnsi"/>
+          <w:sz w:val="24"/>
+          <w:szCs w:val="24"/>
+        </w:rPr>
+      </w:pPr>
+    </w:p>
+    <w:p>
+      <w:pPr>
+        <w:spacing w:before="100" w:beforeAutospacing="1" w:after="100" w:afterAutospacing="1" w:line="240" w:lineRule="auto"/>
+        <w:rPr>
+          <w:rFonts w:eastAsia="Times New Roman" w:cstheme="minorHAnsi"/>
+          <w:sz w:val="24"/>
+          <w:szCs w:val="24"/>
+        </w:rPr>
+      </w:pPr>
+      <w:r>
+        <w:rPr>
+          <w:rFonts w:eastAsia="Times New Roman" w:cstheme="minorHAnsi"/>
+          <w:sz w:val="24"/>
+          <w:szCs w:val="24"/>
+        </w:rPr>
+        <w:t>So, we have good to create clusters.</w:t>
+      </w:r>
+    </w:p>
+    <w:p>
+      <w:pPr>
+        <w:spacing w:before="100" w:beforeAutospacing="1" w:after="100" w:afterAutospacing="1" w:line="240" w:lineRule="auto"/>
+        <w:rPr>
+          <w:rFonts w:eastAsia="Times New Roman" w:cstheme="minorHAnsi"/>
+          <w:sz w:val="24"/>
+          <w:szCs w:val="24"/>
+        </w:rPr>
+      </w:pPr>
+      <w:r>
+        <w:rPr>
+          <w:rFonts w:eastAsia="Times New Roman" w:cstheme="minorHAnsi"/>
+          <w:sz w:val="24"/>
+          <w:szCs w:val="24"/>
+        </w:rPr>
+        <w:t>Simple data quality validation</w:t>
+      </w:r>
+    </w:p>
+    <w:p>
+      <w:pPr>
+        <w:spacing w:before="100" w:beforeAutospacing="1" w:after="100" w:afterAutospacing="1" w:line="240" w:lineRule="auto"/>
+        <w:rPr>
+          <w:rFonts w:eastAsia="Times New Roman" w:cstheme="minorHAnsi"/>
+          <w:sz w:val="24"/>
+          <w:szCs w:val="24"/>
+        </w:rPr>
+      </w:pPr>
+      <w:r>
+        <w:rPr>
+          <w:noProof/>
+        </w:rPr>
+        <w:lastRenderedPageBreak/>
+        <w:drawing>
+          <wp:inline distT="0" distB="0" distL="0" distR="0" wp14:anchorId="6B4B040B" wp14:editId="37E6F75C">
+            <wp:extent cx="3743325" cy="4933950"/>
+            <wp:effectExtent l="0" t="0" r="9525" b="0"/>
+            <wp:docPr id="7" name="Picture 7"/>
+            <wp:cNvGraphicFramePr>
+              <a:graphicFrameLocks xmlns:a="http://schemas.openxmlformats.org/drawingml/2006/main" noChangeAspect="1"/>
+            </wp:cNvGraphicFramePr>
+            <a:graphic xmlns:a="http://schemas.openxmlformats.org/drawingml/2006/main">
+              <a:graphicData uri="http://schemas.openxmlformats.org/drawingml/2006/picture">
+                <pic:pic xmlns:pic="http://schemas.openxmlformats.org/drawingml/2006/picture">
+                  <pic:nvPicPr>
+                    <pic:cNvPr id="1" name=""/>
+                    <pic:cNvPicPr/>
+                  </pic:nvPicPr>
+                  <pic:blipFill>
+                    <a:blip r:embed="rId26"/>
+                    <a:stretch>
+                      <a:fillRect/>
+                    </a:stretch>
+                  </pic:blipFill>
+                  <pic:spPr>
+                    <a:xfrm>
+                      <a:off x="0" y="0"/>
+                      <a:ext cx="3743325" cy="4933950"/>
+                    </a:xfrm>
+                    <a:prstGeom prst="rect">
+                      <a:avLst/>
+                    </a:prstGeom>
+                  </pic:spPr>
+                </pic:pic>
+              </a:graphicData>
+            </a:graphic>
+          </wp:inline>
+        </w:drawing>
+      </w:r>
+    </w:p>
+    <w:p>
+      <w:pPr>
+        <w:spacing w:before="100" w:beforeAutospacing="1" w:after="100" w:afterAutospacing="1" w:line="240" w:lineRule="auto"/>
+        <w:rPr>
+          <w:rFonts w:eastAsia="Times New Roman" w:cstheme="minorHAnsi"/>
+          <w:sz w:val="24"/>
+          <w:szCs w:val="24"/>
+        </w:rPr>
+      </w:pPr>
+    </w:p>
+    <w:p>
+      <w:pPr>
+        <w:spacing w:before="100" w:beforeAutospacing="1" w:after="100" w:afterAutospacing="1" w:line="240" w:lineRule="auto"/>
+        <w:rPr>
+          <w:rFonts w:eastAsia="Times New Roman" w:cstheme="minorHAnsi"/>
+          <w:sz w:val="24"/>
+          <w:szCs w:val="24"/>
+        </w:rPr>
+      </w:pPr>
+      <w:r>
+        <w:rPr>
+          <w:rFonts w:eastAsia="Times New Roman" w:cstheme="minorHAnsi"/>
+          <w:sz w:val="24"/>
+          <w:szCs w:val="24"/>
+        </w:rPr>
+        <w:t>Had data missing issue for ratings and likes from Foursquare output so I am using mock up data</w:t>
+      </w:r>
+    </w:p>
+    <w:p>
+      <w:pPr>
+        <w:spacing w:before="100" w:beforeAutospacing="1" w:after="100" w:afterAutospacing="1" w:line="240" w:lineRule="auto"/>
+        <w:rPr>
+          <w:rFonts w:eastAsia="Times New Roman" w:cstheme="minorHAnsi"/>
+          <w:sz w:val="24"/>
+          <w:szCs w:val="24"/>
+        </w:rPr>
+      </w:pPr>
+      <w:r>
+        <w:rPr>
+          <w:noProof/>
+        </w:rPr>
+        <w:drawing>
+          <wp:inline distT="0" distB="0" distL="0" distR="0" wp14:anchorId="1E3209DD" wp14:editId="30A23DA4">
+            <wp:extent cx="5943600" cy="2078355"/>
+            <wp:effectExtent l="0" t="0" r="0" b="0"/>
+            <wp:docPr id="8" name="Picture 8"/>
+            <wp:cNvGraphicFramePr>
+              <a:graphicFrameLocks xmlns:a="http://schemas.openxmlformats.org/drawingml/2006/main" noChangeAspect="1"/>
+            </wp:cNvGraphicFramePr>
+            <a:graphic xmlns:a="http://schemas.openxmlformats.org/drawingml/2006/main">
+              <a:graphicData uri="http://schemas.openxmlformats.org/drawingml/2006/picture">
+                <pic:pic xmlns:pic="http://schemas.openxmlformats.org/drawingml/2006/picture">
+                  <pic:nvPicPr>
+                    <pic:cNvPr id="1" name=""/>
+                    <pic:cNvPicPr/>
+                  </pic:nvPicPr>
+                  <pic:blipFill>
+                    <a:blip r:embed="rId27"/>
+                    <a:stretch>
+                      <a:fillRect/>
+                    </a:stretch>
+                  </pic:blipFill>
+                  <pic:spPr>
+                    <a:xfrm>
+                      <a:off x="0" y="0"/>
+                      <a:ext cx="5943600" cy="2078355"/>
+                    </a:xfrm>
+                    <a:prstGeom prst="rect">
+                      <a:avLst/>
+                    </a:prstGeom>
+                  </pic:spPr>
+                </pic:pic>
+              </a:graphicData>
+            </a:graphic>
+          </wp:inline>
+        </w:drawing>
+      </w:r>
+      <w:r>
+        <w:rPr>
+          <w:rFonts w:eastAsia="Times New Roman" w:cstheme="minorHAnsi"/>
+          <w:sz w:val="24"/>
+          <w:szCs w:val="24"/>
+        </w:rPr>
+        <w:t>We have good data to form our clusters.</w:t>
+      </w:r>
+    </w:p>
+    <w:p>
+      <w:pPr>
+        <w:pStyle w:val="graf"/>
+        <w:numPr>
+          <w:ilvl w:val="0"/>
+          <w:numId w:val="4"/>
+        </w:numPr>
+        <w:rPr>
+          <w:rFonts w:asciiTheme="minorHAnsi" w:hAnsiTheme="minorHAnsi" w:cstheme="minorHAnsi"/>
+          <w:b/>
+          <w:bCs/>
+          <w:sz w:val="32"/>
+          <w:szCs w:val="32"/>
+        </w:rPr>
+      </w:pPr>
+      <w:r>
+        <w:rPr>
+          <w:rFonts w:asciiTheme="minorHAnsi" w:hAnsiTheme="minorHAnsi" w:cstheme="minorHAnsi"/>
+          <w:b/>
+          <w:bCs/>
+          <w:sz w:val="32"/>
+          <w:szCs w:val="32"/>
+        </w:rPr>
+        <w:lastRenderedPageBreak/>
+        <w:t>Discussion section</w:t>
+      </w:r>
+    </w:p>
+    <w:p>
+      <w:pPr>
+        <w:pStyle w:val="NormalWeb"/>
+        <w:ind w:left="630"/>
+      </w:pPr>
+      <w:r>
+        <w:t>So, what all we did. We hypothesized that I can combine NYC data set with Foursquare and Bing API to create a tour covering different similar sections of NYC using 3 categories. Department Store, Electronics Store and Indian Restaurant. The first two category selections were based on the Tourist information wherein it stated that Tourists top destination are Department and electronics Store. The third one, well they got to it eat somewhere.</w:t>
+      </w:r>
+    </w:p>
+    <w:p>
+      <w:pPr>
+        <w:pStyle w:val="NormalWeb"/>
+        <w:ind w:left="630"/>
+      </w:pPr>
+      <w:r>
+        <w:t xml:space="preserve">We used Foursquare API to get venues for those categories and tried to get ratings and likes. Unfortunately, the rating and like information does not exist for all venues and hence cannot be used. For now, I have mocked the data but we have to think how to do it. either we can use some other API like google or </w:t>
+      </w:r>
+      <w:proofErr w:type="spellStart"/>
+      <w:r>
+        <w:t>facebook</w:t>
+      </w:r>
+      <w:proofErr w:type="spellEnd"/>
+      <w:r>
+        <w:t xml:space="preserve"> or Yelp or asks for interests and based on interests from user and create the database. </w:t>
+      </w:r>
+      <w:r>
+        <w:t>Anyway,</w:t>
+      </w:r>
+      <w:r>
+        <w:t xml:space="preserve"> the concept can be used as we got interesting clusters of NYC.</w:t>
+      </w:r>
+    </w:p>
+    <w:p>
+      <w:pPr>
+        <w:pStyle w:val="NormalWeb"/>
+        <w:ind w:left="630"/>
+      </w:pPr>
+      <w:r>
+        <w:t>We then used Bing API to get the optimized distance for each neighborhood of each cluster. We only did for one of them but it can be repeated for others.</w:t>
+      </w:r>
+    </w:p>
+    <w:p>
+      <w:pPr>
+        <w:pStyle w:val="NormalWeb"/>
+        <w:ind w:left="630"/>
+      </w:pPr>
+      <w:r>
+        <w:t>We got interesting and positive results back.</w:t>
+      </w:r>
+    </w:p>
+    <w:p>
+      <w:pPr>
+        <w:pStyle w:val="NormalWeb"/>
+        <w:ind w:left="630"/>
+      </w:pPr>
+      <w:r>
+        <w:t>Google API now charges so we have to use alternative options, folium is good option to draw the locations and path. Overall, I am satisfied that we are on right track and the concept is feasible to be built into our tourist website.</w:t>
+      </w:r>
+    </w:p>
+    <w:p>
+      <w:pPr>
+        <w:pStyle w:val="ListParagraph"/>
+        <w:numPr>
+          <w:ilvl w:val="0"/>
+          <w:numId w:val="4"/>
+        </w:numPr>
+        <w:spacing w:before="100" w:beforeAutospacing="1" w:after="100" w:afterAutospacing="1" w:line="240" w:lineRule="auto"/>
+        <w:rPr>
+          <w:rFonts w:eastAsia="Times New Roman" w:cstheme="minorHAnsi"/>
+          <w:b/>
+          <w:bCs/>
+          <w:sz w:val="32"/>
+          <w:szCs w:val="32"/>
+        </w:rPr>
+      </w:pPr>
+      <w:r>
+        <w:rPr>
+          <w:rFonts w:eastAsia="Times New Roman" w:cstheme="minorHAnsi"/>
+          <w:b/>
+          <w:bCs/>
+          <w:sz w:val="32"/>
+          <w:szCs w:val="32"/>
+        </w:rPr>
+        <w:t>Result &amp; Conclusion section</w:t>
+      </w:r>
+    </w:p>
+    <w:p>
+      <w:pPr>
+        <w:spacing w:before="100" w:beforeAutospacing="1" w:after="100" w:afterAutospacing="1" w:line="240" w:lineRule="auto"/>
+        <w:rPr>
+          <w:sz w:val="24"/>
+          <w:szCs w:val="24"/>
+        </w:rPr>
+      </w:pPr>
+    </w:p>
+    <w:p>
+      <w:pPr>
+        <w:spacing w:after="0" w:line="240" w:lineRule="auto"/>
+        <w:rPr>
+          <w:sz w:val="24"/>
+          <w:szCs w:val="24"/>
+        </w:rPr>
+      </w:pPr>
+      <w:r>
+        <w:rPr>
+          <w:sz w:val="24"/>
+          <w:szCs w:val="24"/>
+        </w:rPr>
+        <w:t xml:space="preserve">We did clustering based on that the rating is &gt; 5 and likes is greater </w:t>
+      </w:r>
+      <w:r>
+        <w:rPr>
+          <w:sz w:val="24"/>
+          <w:szCs w:val="24"/>
+        </w:rPr>
+        <w:t>than</w:t>
+      </w:r>
+      <w:r>
+        <w:rPr>
+          <w:sz w:val="24"/>
+          <w:szCs w:val="24"/>
+        </w:rPr>
+        <w:t xml:space="preserve"> 50. We got clusters with some neighborhoods having either one or two of the interested categories. This was disappointing. We were only interested for neighborhood having all 3 categories with </w:t>
+      </w:r>
+      <w:r>
+        <w:rPr>
+          <w:sz w:val="24"/>
+          <w:szCs w:val="24"/>
+        </w:rPr>
+        <w:t>rating &gt;</w:t>
+      </w:r>
+      <w:r>
+        <w:rPr>
+          <w:sz w:val="24"/>
+          <w:szCs w:val="24"/>
+        </w:rPr>
+        <w:t xml:space="preserve"> 5 and likes &gt; 50.</w:t>
+      </w:r>
+    </w:p>
+    <w:p>
+      <w:pPr>
+        <w:spacing w:after="0" w:line="240" w:lineRule="auto"/>
+        <w:rPr>
+          <w:sz w:val="24"/>
+          <w:szCs w:val="24"/>
+        </w:rPr>
+      </w:pPr>
+      <w:r>
+        <w:rPr>
+          <w:sz w:val="24"/>
+          <w:szCs w:val="24"/>
+        </w:rPr>
+        <w:t>So,</w:t>
+      </w:r>
+      <w:r>
+        <w:rPr>
+          <w:sz w:val="24"/>
+          <w:szCs w:val="24"/>
+        </w:rPr>
+        <w:t xml:space="preserve"> we removed all neighborhoods not matching our requirement. The biggest cluster, cluster 0 was totally removed because of this. So, now we have 3 clusters matching our requirement.</w:t>
+      </w:r>
+    </w:p>
+    <w:p>
+      <w:pPr>
+        <w:spacing w:after="0" w:line="240" w:lineRule="auto"/>
+        <w:rPr>
+          <w:sz w:val="24"/>
+          <w:szCs w:val="24"/>
+        </w:rPr>
+      </w:pPr>
+      <w:r>
+        <w:rPr>
+          <w:sz w:val="24"/>
+          <w:szCs w:val="24"/>
+        </w:rPr>
+        <w:t>The number of neighborhoods were also considerably reduced but still promising.</w:t>
+      </w:r>
+      <w:r>
+        <w:rPr>
+          <w:sz w:val="24"/>
+          <w:szCs w:val="24"/>
+        </w:rPr>
+        <w:t xml:space="preserve"> </w:t>
+      </w:r>
+      <w:r>
+        <w:rPr>
+          <w:sz w:val="24"/>
+          <w:szCs w:val="24"/>
+        </w:rPr>
+        <w:t xml:space="preserve">Maybe we should have applied </w:t>
+      </w:r>
+      <w:proofErr w:type="spellStart"/>
+      <w:r>
+        <w:rPr>
+          <w:sz w:val="24"/>
+          <w:szCs w:val="24"/>
+        </w:rPr>
+        <w:t>Kmeans</w:t>
+      </w:r>
+      <w:proofErr w:type="spellEnd"/>
+      <w:r>
+        <w:rPr>
+          <w:sz w:val="24"/>
+          <w:szCs w:val="24"/>
+        </w:rPr>
+        <w:t xml:space="preserve"> on the data with above check applied. </w:t>
+      </w:r>
+    </w:p>
+    <w:p>
+      <w:pPr>
+        <w:spacing w:after="0" w:line="240" w:lineRule="auto"/>
+        <w:rPr>
+          <w:sz w:val="24"/>
+          <w:szCs w:val="24"/>
+        </w:rPr>
+      </w:pPr>
+      <w:r>
+        <w:rPr>
+          <w:sz w:val="24"/>
+          <w:szCs w:val="24"/>
+        </w:rPr>
+        <w:t>Bing was a great addition, we can add further categories like airport, hotel and give better experience to the tourist persona.</w:t>
+      </w:r>
+    </w:p>
+    <w:p>
+      <w:pPr>
+        <w:spacing w:after="0" w:line="240" w:lineRule="auto"/>
+        <w:rPr>
+          <w:rFonts w:eastAsia="Times New Roman" w:cstheme="minorHAnsi"/>
+          <w:sz w:val="24"/>
+          <w:szCs w:val="24"/>
+        </w:rPr>
+      </w:pPr>
+      <w:r>
+        <w:rPr>
+          <w:sz w:val="24"/>
+          <w:szCs w:val="24"/>
+        </w:rPr>
+        <w:t xml:space="preserve">My hypothesis that I can use NYC data, Foursquare API and Bing API for a Virtual tour is correct. NYC itself has a potential for multiple tour locations. I can use similar method </w:t>
+      </w:r>
+      <w:r>
+        <w:rPr>
+          <w:sz w:val="24"/>
+          <w:szCs w:val="24"/>
+        </w:rPr>
+        <w:t>for</w:t>
+      </w:r>
+      <w:r>
+        <w:rPr>
+          <w:sz w:val="24"/>
+          <w:szCs w:val="24"/>
+        </w:rPr>
+        <w:t xml:space="preserve"> other cities. This will value add to my Travel website. But I need to add more Venue categories. I also need to add Hotel location. I can also use the above clustering and distance optimization technique to make it interactive with the user.</w:t>
+      </w:r>
+    </w:p>
+    <w:p>
+      <w:pPr>
+        <w:pStyle w:val="ListParagraph"/>
+        <w:numPr>
+          <w:ilvl w:val="0"/>
+          <w:numId w:val="4"/>
+        </w:numPr>
+        <w:spacing w:before="100" w:beforeAutospacing="1" w:after="100" w:afterAutospacing="1" w:line="240" w:lineRule="auto"/>
+        <w:rPr>
+          <w:rFonts w:eastAsia="Times New Roman" w:cstheme="minorHAnsi"/>
+          <w:b/>
+          <w:bCs/>
+          <w:sz w:val="32"/>
+          <w:szCs w:val="32"/>
+        </w:rPr>
+      </w:pPr>
+      <w:r>
+        <w:rPr>
+          <w:rFonts w:eastAsia="Times New Roman" w:cstheme="minorHAnsi"/>
+          <w:b/>
+          <w:bCs/>
+          <w:sz w:val="32"/>
+          <w:szCs w:val="32"/>
+        </w:rPr>
+        <w:lastRenderedPageBreak/>
+        <w:t>References</w:t>
+      </w:r>
+    </w:p>
+    <w:p>
+      <w:pPr>
+        <w:pStyle w:val="NormalWeb"/>
+        <w:ind w:left="990"/>
+      </w:pPr>
+      <w:hyperlink r:id="rId28" w:history="1">
+        <w:r>
+          <w:rPr>
+            <w:rStyle w:val="Hyperlink"/>
+          </w:rPr>
+          <w:t>https://www.google.com/search?client=firefox-b-1-d&amp;q=New+York+City#</w:t>
+        </w:r>
+      </w:hyperlink>
+    </w:p>
+    <w:p>
+      <w:pPr>
+        <w:pStyle w:val="NormalWeb"/>
+        <w:ind w:left="990"/>
+      </w:pPr>
+      <w:hyperlink r:id="rId29" w:history="1">
+        <w:r>
+          <w:rPr>
+            <w:rStyle w:val="Hyperlink"/>
+          </w:rPr>
+          <w:t>https://nycfuture.org/research/destination-new-york</w:t>
+        </w:r>
+      </w:hyperlink>
+    </w:p>
+    <w:p>
+      <w:pPr>
+        <w:pStyle w:val="NormalWeb"/>
+        <w:numPr>
+          <w:ilvl w:val="0"/>
+          <w:numId w:val="4"/>
+        </w:numPr>
+        <w:rPr>
+          <w:b/>
+          <w:bCs/>
+          <w:sz w:val="32"/>
+          <w:szCs w:val="32"/>
+        </w:rPr>
+      </w:pPr>
+      <w:r>
+        <w:rPr>
+          <w:b/>
+          <w:bCs/>
+          <w:sz w:val="32"/>
+          <w:szCs w:val="32"/>
+        </w:rPr>
+        <w:t>Acknowledgements</w:t>
+      </w:r>
+    </w:p>
+    <w:p>
+      <w:pPr>
+        <w:spacing w:before="100" w:beforeAutospacing="1" w:after="100" w:afterAutospacing="1" w:line="240" w:lineRule="auto"/>
+        <w:rPr>
+          <w:rFonts w:eastAsia="Times New Roman" w:cstheme="minorHAnsi"/>
+          <w:b/>
+          <w:bCs/>
+          <w:sz w:val="32"/>
+          <w:szCs w:val="32"/>
+        </w:rPr>
+      </w:pPr>
+      <w:r>
+        <w:t xml:space="preserve">I am thankful to IBM for this awesome course, it has been a great experience. I also thank to the members of the discussion group and IBM Watson support group. And in the last, </w:t>
+      </w:r>
+      <w:proofErr w:type="spellStart"/>
+      <w:r>
+        <w:t>towardsdatascience</w:t>
+      </w:r>
+      <w:proofErr w:type="spellEnd"/>
+      <w:r>
+        <w:t xml:space="preserve"> online blog and </w:t>
+      </w:r>
+      <w:proofErr w:type="spellStart"/>
+      <w:r>
+        <w:t>stackexchange</w:t>
+      </w:r>
+      <w:proofErr w:type="spellEnd"/>
+      <w:r>
+        <w:t xml:space="preserve"> to help me whenever I got stuck.</w:t>
+      </w:r>
+      <w:bookmarkStart w:id="0" w:name="_GoBack"/>
+      <w:bookmarkEnd w:id="0"/>
+    </w:p>
+    <w:p>
+      <w:pPr>
+        <w:pStyle w:val="graf"/>
+        <w:rPr>
+          <w:rFonts w:asciiTheme="minorHAnsi" w:hAnsiTheme="minorHAnsi" w:cstheme="minorHAnsi"/>
+          <w:sz w:val="32"/>
+          <w:szCs w:val="32"/>
+        </w:rPr>
       </w:pPr>
     </w:p>
     <w:p>
@@ -3277,6 +4312,119 @@
     </w:lvl>
   </w:abstractNum>
   <w:abstractNum w:abstractNumId="5" w15:restartNumberingAfterBreak="0">
+    <w:nsid w:val="1F663239"/>
+    <w:multiLevelType w:val="hybridMultilevel"/>
+    <w:tmpl w:val="2AEE3A48"/>
+    <w:lvl w:ilvl="0" w:tplc="04090001">
+      <w:start w:val="1"/>
+      <w:numFmt w:val="bullet"/>
+      <w:lvlText w:val=""/>
+      <w:lvlJc w:val="left"/>
+      <w:pPr>
+        <w:ind w:left="720" w:hanging="360"/>
+      </w:pPr>
+      <w:rPr>
+        <w:rFonts w:ascii="Symbol" w:hAnsi="Symbol" w:hint="default"/>
+      </w:rPr>
+    </w:lvl>
+    <w:lvl w:ilvl="1" w:tplc="04090003" w:tentative="1">
+      <w:start w:val="1"/>
+      <w:numFmt w:val="bullet"/>
+      <w:lvlText w:val="o"/>
+      <w:lvlJc w:val="left"/>
+      <w:pPr>
+        <w:ind w:left="1440" w:hanging="360"/>
+      </w:pPr>
+      <w:rPr>
+        <w:rFonts w:ascii="Courier New" w:hAnsi="Courier New" w:cs="Courier New" w:hint="default"/>
+      </w:rPr>
+    </w:lvl>
+    <w:lvl w:ilvl="2" w:tplc="04090005" w:tentative="1">
+      <w:start w:val="1"/>
+      <w:numFmt w:val="bullet"/>
+      <w:lvlText w:val=""/>
+      <w:lvlJc w:val="left"/>
+      <w:pPr>
+        <w:ind w:left="2160" w:hanging="360"/>
+      </w:pPr>
+      <w:rPr>
+        <w:rFonts w:ascii="Wingdings" w:hAnsi="Wingdings" w:hint="default"/>
+      </w:rPr>
+    </w:lvl>
+    <w:lvl w:ilvl="3" w:tplc="04090001" w:tentative="1">
+      <w:start w:val="1"/>
+      <w:numFmt w:val="bullet"/>
+      <w:lvlText w:val=""/>
+      <w:lvlJc w:val="left"/>
+      <w:pPr>
+        <w:ind w:left="2880" w:hanging="360"/>
+      </w:pPr>
+      <w:rPr>
+        <w:rFonts w:ascii="Symbol" w:hAnsi="Symbol" w:hint="default"/>
+      </w:rPr>
+    </w:lvl>
+    <w:lvl w:ilvl="4" w:tplc="04090003" w:tentative="1">
+      <w:start w:val="1"/>
+      <w:numFmt w:val="bullet"/>
+      <w:lvlText w:val="o"/>
+      <w:lvlJc w:val="left"/>
+      <w:pPr>
+        <w:ind w:left="3600" w:hanging="360"/>
+      </w:pPr>
+      <w:rPr>
+        <w:rFonts w:ascii="Courier New" w:hAnsi="Courier New" w:cs="Courier New" w:hint="default"/>
+      </w:rPr>
+    </w:lvl>
+    <w:lvl w:ilvl="5" w:tplc="04090005" w:tentative="1">
+      <w:start w:val="1"/>
+      <w:numFmt w:val="bullet"/>
+      <w:lvlText w:val=""/>
+      <w:lvlJc w:val="left"/>
+      <w:pPr>
+        <w:ind w:left="4320" w:hanging="360"/>
+      </w:pPr>
+      <w:rPr>
+        <w:rFonts w:ascii="Wingdings" w:hAnsi="Wingdings" w:hint="default"/>
+      </w:rPr>
+    </w:lvl>
+    <w:lvl w:ilvl="6" w:tplc="04090001" w:tentative="1">
+      <w:start w:val="1"/>
+      <w:numFmt w:val="bullet"/>
+      <w:lvlText w:val=""/>
+      <w:lvlJc w:val="left"/>
+      <w:pPr>
+        <w:ind w:left="5040" w:hanging="360"/>
+      </w:pPr>
+      <w:rPr>
+        <w:rFonts w:ascii="Symbol" w:hAnsi="Symbol" w:hint="default"/>
+      </w:rPr>
+    </w:lvl>
+    <w:lvl w:ilvl="7" w:tplc="04090003" w:tentative="1">
+      <w:start w:val="1"/>
+      <w:numFmt w:val="bullet"/>
+      <w:lvlText w:val="o"/>
+      <w:lvlJc w:val="left"/>
+      <w:pPr>
+        <w:ind w:left="5760" w:hanging="360"/>
+      </w:pPr>
+      <w:rPr>
+        <w:rFonts w:ascii="Courier New" w:hAnsi="Courier New" w:cs="Courier New" w:hint="default"/>
+      </w:rPr>
+    </w:lvl>
+    <w:lvl w:ilvl="8" w:tplc="04090005" w:tentative="1">
+      <w:start w:val="1"/>
+      <w:numFmt w:val="bullet"/>
+      <w:lvlText w:val=""/>
+      <w:lvlJc w:val="left"/>
+      <w:pPr>
+        <w:ind w:left="6480" w:hanging="360"/>
+      </w:pPr>
+      <w:rPr>
+        <w:rFonts w:ascii="Wingdings" w:hAnsi="Wingdings" w:hint="default"/>
+      </w:rPr>
+    </w:lvl>
+  </w:abstractNum>
+  <w:abstractNum w:abstractNumId="6" w15:restartNumberingAfterBreak="0">
     <w:nsid w:val="2A7809FE"/>
     <w:multiLevelType w:val="hybridMultilevel"/>
     <w:tmpl w:val="23B0851C"/>
@@ -3365,7 +4513,7 @@
       </w:pPr>
     </w:lvl>
   </w:abstractNum>
-  <w:abstractNum w:abstractNumId="6" w15:restartNumberingAfterBreak="0">
+  <w:abstractNum w:abstractNumId="7" w15:restartNumberingAfterBreak="0">
     <w:nsid w:val="31D62167"/>
     <w:multiLevelType w:val="hybridMultilevel"/>
     <w:tmpl w:val="301ADA1E"/>
@@ -3478,7 +4626,99 @@
       </w:rPr>
     </w:lvl>
   </w:abstractNum>
-  <w:abstractNum w:abstractNumId="7" w15:restartNumberingAfterBreak="0">
+  <w:abstractNum w:abstractNumId="8" w15:restartNumberingAfterBreak="0">
+    <w:nsid w:val="35845219"/>
+    <w:multiLevelType w:val="hybridMultilevel"/>
+    <w:tmpl w:val="AEEE703A"/>
+    <w:lvl w:ilvl="0" w:tplc="93C0C9A8">
+      <w:start w:val="1"/>
+      <w:numFmt w:val="decimal"/>
+      <w:lvlText w:val="%1."/>
+      <w:lvlJc w:val="left"/>
+      <w:pPr>
+        <w:ind w:left="630" w:hanging="360"/>
+      </w:pPr>
+      <w:rPr>
+        <w:b w:val="0"/>
+        <w:bCs w:val="0"/>
+        <w:sz w:val="24"/>
+        <w:szCs w:val="24"/>
+      </w:rPr>
+    </w:lvl>
+    <w:lvl w:ilvl="1" w:tplc="04090019" w:tentative="1">
+      <w:start w:val="1"/>
+      <w:numFmt w:val="lowerLetter"/>
+      <w:lvlText w:val="%2."/>
+      <w:lvlJc w:val="left"/>
+      <w:pPr>
+        <w:ind w:left="1440" w:hanging="360"/>
+      </w:pPr>
+    </w:lvl>
+    <w:lvl w:ilvl="2" w:tplc="0409001B" w:tentative="1">
+      <w:start w:val="1"/>
+      <w:numFmt w:val="lowerRoman"/>
+      <w:lvlText w:val="%3."/>
+      <w:lvlJc w:val="right"/>
+      <w:pPr>
+        <w:ind w:left="2160" w:hanging="180"/>
+      </w:pPr>
+    </w:lvl>
+    <w:lvl w:ilvl="3" w:tplc="0409000F" w:tentative="1">
+      <w:start w:val="1"/>
+      <w:numFmt w:val="decimal"/>
+      <w:lvlText w:val="%4."/>
+      <w:lvlJc w:val="left"/>
+      <w:pPr>
+        <w:ind w:left="2880" w:hanging="360"/>
+      </w:pPr>
+    </w:lvl>
+    <w:lvl w:ilvl="4" w:tplc="04090019" w:tentative="1">
+      <w:start w:val="1"/>
+      <w:numFmt w:val="lowerLetter"/>
+      <w:lvlText w:val="%5."/>
+      <w:lvlJc w:val="left"/>
+      <w:pPr>
+        <w:ind w:left="3600" w:hanging="360"/>
+      </w:pPr>
+    </w:lvl>
+    <w:lvl w:ilvl="5" w:tplc="0409001B" w:tentative="1">
+      <w:start w:val="1"/>
+      <w:numFmt w:val="lowerRoman"/>
+      <w:lvlText w:val="%6."/>
+      <w:lvlJc w:val="right"/>
+      <w:pPr>
+        <w:ind w:left="4320" w:hanging="180"/>
+      </w:pPr>
+    </w:lvl>
+    <w:lvl w:ilvl="6" w:tplc="0409000F" w:tentative="1">
+      <w:start w:val="1"/>
+      <w:numFmt w:val="decimal"/>
+      <w:lvlText w:val="%7."/>
+      <w:lvlJc w:val="left"/>
+      <w:pPr>
+        <w:ind w:left="5040" w:hanging="360"/>
+      </w:pPr>
+    </w:lvl>
+    <w:lvl w:ilvl="7" w:tplc="04090019" w:tentative="1">
+      <w:start w:val="1"/>
+      <w:numFmt w:val="lowerLetter"/>
+      <w:lvlText w:val="%8."/>
+      <w:lvlJc w:val="left"/>
+      <w:pPr>
+        <w:ind w:left="5760" w:hanging="360"/>
+      </w:pPr>
+    </w:lvl>
+    <w:lvl w:ilvl="8" w:tplc="0409001B" w:tentative="1">
+      <w:start w:val="1"/>
+      <w:numFmt w:val="lowerRoman"/>
+      <w:lvlText w:val="%9."/>
+      <w:lvlJc w:val="right"/>
+      <w:pPr>
+        <w:ind w:left="6480" w:hanging="180"/>
+      </w:pPr>
+    </w:lvl>
+  </w:abstractNum>
+  <w:abstractNum w:abstractNumId="9" w15:restartNumberingAfterBreak="0">
     <w:nsid w:val="3C473348"/>
     <w:multiLevelType w:val="hybridMultilevel"/>
     <w:tmpl w:val="0ED2EB8A"/>
@@ -3591,7 +4831,7 @@
       </w:rPr>
     </w:lvl>
   </w:abstractNum>
-  <w:abstractNum w:abstractNumId="8" w15:restartNumberingAfterBreak="0">
+  <w:abstractNum w:abstractNumId="10" w15:restartNumberingAfterBreak="0">
     <w:nsid w:val="3CF70018"/>
     <w:multiLevelType w:val="hybridMultilevel"/>
     <w:tmpl w:val="4454DADA"/>
@@ -3704,7 +4944,7 @@
       </w:rPr>
     </w:lvl>
   </w:abstractNum>
-  <w:abstractNum w:abstractNumId="9" w15:restartNumberingAfterBreak="0">
+  <w:abstractNum w:abstractNumId="11" w15:restartNumberingAfterBreak="0">
     <w:nsid w:val="47B65205"/>
     <w:multiLevelType w:val="multilevel"/>
     <w:tmpl w:val="BCBC052E"/>
@@ -3817,7 +5057,7 @@
       </w:pPr>
     </w:lvl>
   </w:abstractNum>
-  <w:abstractNum w:abstractNumId="10" w15:restartNumberingAfterBreak="0">
+  <w:abstractNum w:abstractNumId="12" w15:restartNumberingAfterBreak="0">
     <w:nsid w:val="4AF27408"/>
     <w:multiLevelType w:val="hybridMultilevel"/>
     <w:tmpl w:val="4D10ACBE"/>
@@ -3930,7 +5170,7 @@
       </w:rPr>
     </w:lvl>
   </w:abstractNum>
-  <w:abstractNum w:abstractNumId="11" w15:restartNumberingAfterBreak="0">
+  <w:abstractNum w:abstractNumId="13" w15:restartNumberingAfterBreak="0">
     <w:nsid w:val="4FEA7B5D"/>
     <w:multiLevelType w:val="multilevel"/>
     <w:tmpl w:val="DF16E5B4"/>
@@ -4079,7 +5319,7 @@
       </w:rPr>
     </w:lvl>
   </w:abstractNum>
-  <w:abstractNum w:abstractNumId="12" w15:restartNumberingAfterBreak="0">
+  <w:abstractNum w:abstractNumId="14" w15:restartNumberingAfterBreak="0">
     <w:nsid w:val="71EB0AC5"/>
     <w:multiLevelType w:val="hybridMultilevel"/>
     <w:tmpl w:val="BA76DA5E"/>
@@ -4168,7 +5408,7 @@
       </w:pPr>
     </w:lvl>
   </w:abstractNum>
-  <w:abstractNum w:abstractNumId="13" w15:restartNumberingAfterBreak="0">
+  <w:abstractNum w:abstractNumId="15" w15:restartNumberingAfterBreak="0">
     <w:nsid w:val="755A48D4"/>
     <w:multiLevelType w:val="hybridMultilevel"/>
     <w:tmpl w:val="68B66622"/>
@@ -4257,7 +5497,7 @@
       </w:pPr>
     </w:lvl>
   </w:abstractNum>
-  <w:abstractNum w:abstractNumId="14" w15:restartNumberingAfterBreak="0">
+  <w:abstractNum w:abstractNumId="16" w15:restartNumberingAfterBreak="0">
     <w:nsid w:val="784E0CAE"/>
     <w:multiLevelType w:val="hybridMultilevel"/>
     <w:tmpl w:val="AEEE703A"/>
@@ -4349,7 +5589,7 @@
       </w:pPr>
     </w:lvl>
   </w:abstractNum>
-  <w:abstractNum w:abstractNumId="15" w15:restartNumberingAfterBreak="0">
+  <w:abstractNum w:abstractNumId="17" w15:restartNumberingAfterBreak="0">
     <w:nsid w:val="78EF4A18"/>
     <w:multiLevelType w:val="hybridMultilevel"/>
     <w:tmpl w:val="24FEA40E"/>
@@ -4463,19 +5703,19 @@
     </w:lvl>
   </w:abstractNum>
   <w:num w:numId="1">
-    <w:abstractNumId w:val="9"/>
+    <w:abstractNumId w:val="11"/>
   </w:num>
   <w:num w:numId="2">
-    <w:abstractNumId w:val="13"/>
+    <w:abstractNumId w:val="15"/>
   </w:num>
   <w:num w:numId="3">
-    <w:abstractNumId w:val="14"/>
+    <w:abstractNumId w:val="16"/>
   </w:num>
   <w:num w:numId="4">
     <w:abstractNumId w:val="2"/>
   </w:num>
   <w:num w:numId="5">
-    <w:abstractNumId w:val="7"/>
+    <w:abstractNumId w:val="9"/>
   </w:num>
   <w:num w:numId="6">
     <w:abstractNumId w:val="4"/>
@@ -4487,28 +5727,34 @@
     <w:abstractNumId w:val="1"/>
   </w:num>
   <w:num w:numId="9">
+    <w:abstractNumId w:val="12"/>
+  </w:num>
+  <w:num w:numId="10">
     <w:abstractNumId w:val="10"/>
   </w:num>
-  <w:num w:numId="10">
-    <w:abstractNumId w:val="8"/>
-  </w:num>
   <w:num w:numId="11">
-    <w:abstractNumId w:val="12"/>
+    <w:abstractNumId w:val="14"/>
   </w:num>
   <w:num w:numId="12">
-    <w:abstractNumId w:val="5"/>
+    <w:abstractNumId w:val="6"/>
   </w:num>
   <w:num w:numId="13">
-    <w:abstractNumId w:val="11"/>
+    <w:abstractNumId w:val="13"/>
   </w:num>
   <w:num w:numId="14">
-    <w:abstractNumId w:val="15"/>
+    <w:abstractNumId w:val="17"/>
   </w:num>
   <w:num w:numId="15">
     <w:abstractNumId w:val="0"/>
   </w:num>
   <w:num w:numId="16">
-    <w:abstractNumId w:val="6"/>
+    <w:abstractNumId w:val="7"/>
+  </w:num>
+  <w:num w:numId="17">
+    <w:abstractNumId w:val="5"/>
+  </w:num>
+  <w:num w:numId="18">
+    <w:abstractNumId w:val="8"/>
   </w:num>
 </w:numbering>
 </file>
@@ -5145,6 +6391,34 @@
       <w:color w:val="2F5496" w:themeColor="accent1" w:themeShade="BF"/>
     </w:rPr>
   </w:style>
+  <w:style w:type="character" w:styleId="FollowedHyperlink">
+    <w:name w:val="FollowedHyperlink"/>
+    <w:basedOn w:val="DefaultParagraphFont"/>
+    <w:uiPriority w:val="99"/>
+    <w:semiHidden/>
+    <w:unhideWhenUsed/>
+    <w:rsid w:val="00BB1C37"/>
+    <w:rPr>
+      <w:color w:val="954F72" w:themeColor="followedHyperlink"/>
+      <w:u w:val="single"/>
+    </w:rPr>
+  </w:style>
+  <w:style w:type="paragraph" w:styleId="NormalWeb">
+    <w:name w:val="Normal (Web)"/>
+    <w:basedOn w:val="Normal"/>
+    <w:uiPriority w:val="99"/>
+    <w:semiHidden/>
+    <w:unhideWhenUsed/>
+    <w:rsid w:val="00C837AB"/>
+    <w:pPr>
+      <w:spacing w:before="100" w:beforeAutospacing="1" w:after="100" w:afterAutospacing="1" w:line="240" w:lineRule="auto"/>
+    </w:pPr>
+    <w:rPr>
+      <w:rFonts w:ascii="Times New Roman" w:eastAsia="Times New Roman" w:hAnsi="Times New Roman" w:cs="Times New Roman"/>
+      <w:sz w:val="24"/>
+      <w:szCs w:val="24"/>
+    </w:rPr>
+  </w:style>
 </w:styles>
 </file>
 

</xml_diff>